<commit_message>
add CartTest and StoreTest, done report
</commit_message>
<xml_diff>
--- a/AimsProject/report.docx
+++ b/AimsProject/report.docx
@@ -11,16 +11,16 @@
         <w:rPr>
           <w:rStyle w:val="eop"/>
           <w:rFonts w:eastAsiaTheme="majorEastAsia"/>
-          <w:sz w:val="28"/>
-          <w:szCs w:val="28"/>
+          <w:sz w:val="40"/>
+          <w:szCs w:val="40"/>
         </w:rPr>
       </w:pPr>
       <w:r>
         <w:rPr>
           <w:rStyle w:val="normaltextrun"/>
           <w:rFonts w:eastAsiaTheme="majorEastAsia"/>
-          <w:sz w:val="28"/>
-          <w:szCs w:val="28"/>
+          <w:sz w:val="40"/>
+          <w:szCs w:val="40"/>
         </w:rPr>
         <w:t>Object-Oriented Programming</w:t>
       </w:r>
@@ -28,8 +28,8 @@
         <w:rPr>
           <w:rStyle w:val="eop"/>
           <w:rFonts w:eastAsiaTheme="majorEastAsia"/>
-          <w:sz w:val="28"/>
-          <w:szCs w:val="28"/>
+          <w:sz w:val="40"/>
+          <w:szCs w:val="40"/>
         </w:rPr>
         <w:t> </w:t>
       </w:r>
@@ -99,8 +99,8 @@
         <w:rPr>
           <w:rStyle w:val="eop"/>
           <w:rFonts w:eastAsiaTheme="majorEastAsia"/>
-          <w:sz w:val="28"/>
-          <w:szCs w:val="28"/>
+          <w:sz w:val="32"/>
+          <w:szCs w:val="32"/>
         </w:rPr>
       </w:pPr>
       <w:r>
@@ -109,8 +109,8 @@
           <w:rFonts w:eastAsiaTheme="majorEastAsia"/>
           <w:b/>
           <w:bCs/>
-          <w:sz w:val="28"/>
-          <w:szCs w:val="28"/>
+          <w:sz w:val="32"/>
+          <w:szCs w:val="32"/>
         </w:rPr>
         <w:t>Lab 0</w:t>
       </w:r>
@@ -120,8 +120,8 @@
           <w:rFonts w:eastAsiaTheme="majorEastAsia"/>
           <w:b/>
           <w:bCs/>
-          <w:sz w:val="28"/>
-          <w:szCs w:val="28"/>
+          <w:sz w:val="32"/>
+          <w:szCs w:val="32"/>
           <w:lang w:val="vi-VN"/>
         </w:rPr>
         <w:t>3</w:t>
@@ -132,8 +132,8 @@
           <w:rFonts w:eastAsiaTheme="majorEastAsia"/>
           <w:b/>
           <w:bCs/>
-          <w:sz w:val="28"/>
-          <w:szCs w:val="28"/>
+          <w:sz w:val="32"/>
+          <w:szCs w:val="32"/>
         </w:rPr>
         <w:t>: Basic</w:t>
       </w:r>
@@ -143,8 +143,8 @@
           <w:rFonts w:eastAsiaTheme="majorEastAsia"/>
           <w:b/>
           <w:bCs/>
-          <w:sz w:val="28"/>
-          <w:szCs w:val="28"/>
+          <w:sz w:val="32"/>
+          <w:szCs w:val="32"/>
           <w:lang w:val="vi-VN"/>
         </w:rPr>
         <w:t xml:space="preserve"> Object-</w:t>
@@ -155,8 +155,8 @@
           <w:rFonts w:eastAsiaTheme="majorEastAsia"/>
           <w:b/>
           <w:bCs/>
-          <w:sz w:val="28"/>
-          <w:szCs w:val="28"/>
+          <w:sz w:val="32"/>
+          <w:szCs w:val="32"/>
         </w:rPr>
         <w:t>Oriented Techniques</w:t>
       </w:r>
@@ -164,8 +164,8 @@
         <w:rPr>
           <w:rStyle w:val="eop"/>
           <w:rFonts w:eastAsiaTheme="majorEastAsia"/>
-          <w:sz w:val="28"/>
-          <w:szCs w:val="28"/>
+          <w:sz w:val="32"/>
+          <w:szCs w:val="32"/>
         </w:rPr>
         <w:t> </w:t>
       </w:r>
@@ -298,6 +298,7 @@
       <w:r>
         <w:rPr>
           <w:rStyle w:val="eop"/>
+          <w:noProof/>
           <w:sz w:val="28"/>
           <w:szCs w:val="28"/>
         </w:rPr>
@@ -427,6 +428,7 @@
       <w:r>
         <w:rPr>
           <w:rFonts w:ascii="Times New Roman" w:hAnsi="Times New Roman" w:cs="Times New Roman"/>
+          <w:noProof/>
           <w:sz w:val="28"/>
           <w:szCs w:val="28"/>
         </w:rPr>
@@ -601,10 +603,16 @@
       <w:pPr>
         <w:keepNext/>
         <w:jc w:val="center"/>
-      </w:pPr>
-      <w:r>
-        <w:rPr>
-          <w:rFonts w:ascii="Times New Roman" w:hAnsi="Times New Roman" w:cs="Times New Roman"/>
+        <w:rPr>
+          <w:rFonts w:ascii="Times New Roman" w:hAnsi="Times New Roman" w:cs="Times New Roman"/>
+          <w:sz w:val="28"/>
+          <w:szCs w:val="28"/>
+        </w:rPr>
+      </w:pPr>
+      <w:r>
+        <w:rPr>
+          <w:rFonts w:ascii="Times New Roman" w:hAnsi="Times New Roman" w:cs="Times New Roman"/>
+          <w:noProof/>
           <w:color w:val="0E2841" w:themeColor="text2"/>
           <w:sz w:val="28"/>
           <w:szCs w:val="28"/>
@@ -657,35 +665,78 @@
         </w:rPr>
       </w:pPr>
       <w:r>
+        <w:rPr>
+          <w:rFonts w:ascii="Times New Roman" w:hAnsi="Times New Roman" w:cs="Times New Roman"/>
+          <w:sz w:val="28"/>
+          <w:szCs w:val="28"/>
+        </w:rPr>
         <w:t xml:space="preserve">Figure </w:t>
       </w:r>
       <w:r>
+        <w:rPr>
+          <w:rFonts w:ascii="Times New Roman" w:hAnsi="Times New Roman" w:cs="Times New Roman"/>
+          <w:sz w:val="28"/>
+          <w:szCs w:val="28"/>
+        </w:rPr>
         <w:fldChar w:fldCharType="begin"/>
       </w:r>
       <w:r>
+        <w:rPr>
+          <w:rFonts w:ascii="Times New Roman" w:hAnsi="Times New Roman" w:cs="Times New Roman"/>
+          <w:sz w:val="28"/>
+          <w:szCs w:val="28"/>
+        </w:rPr>
         <w:instrText xml:space="preserve"> SEQ Figure \* ARABIC </w:instrText>
       </w:r>
       <w:r>
+        <w:rPr>
+          <w:rFonts w:ascii="Times New Roman" w:hAnsi="Times New Roman" w:cs="Times New Roman"/>
+          <w:sz w:val="28"/>
+          <w:szCs w:val="28"/>
+        </w:rPr>
         <w:fldChar w:fldCharType="separate"/>
       </w:r>
       <w:r>
         <w:rPr>
+          <w:rFonts w:ascii="Times New Roman" w:hAnsi="Times New Roman" w:cs="Times New Roman"/>
           <w:noProof/>
+          <w:sz w:val="28"/>
+          <w:szCs w:val="28"/>
         </w:rPr>
         <w:t>3</w:t>
       </w:r>
       <w:r>
+        <w:rPr>
+          <w:rFonts w:ascii="Times New Roman" w:hAnsi="Times New Roman" w:cs="Times New Roman"/>
+          <w:sz w:val="28"/>
+          <w:szCs w:val="28"/>
+        </w:rPr>
         <w:fldChar w:fldCharType="end"/>
       </w:r>
       <w:r>
+        <w:rPr>
+          <w:rFonts w:ascii="Times New Roman" w:hAnsi="Times New Roman" w:cs="Times New Roman"/>
+          <w:sz w:val="28"/>
+          <w:szCs w:val="28"/>
+        </w:rPr>
         <w:t xml:space="preserve">: Update to increase ID when </w:t>
       </w:r>
       <w:proofErr w:type="gramStart"/>
       <w:r>
+        <w:rPr>
+          <w:rFonts w:ascii="Times New Roman" w:hAnsi="Times New Roman" w:cs="Times New Roman"/>
+          <w:sz w:val="28"/>
+          <w:szCs w:val="28"/>
+        </w:rPr>
         <w:t>create</w:t>
       </w:r>
       <w:proofErr w:type="gramEnd"/>
       <w:r>
+        <w:rPr>
+          <w:rFonts w:ascii="Times New Roman" w:hAnsi="Times New Roman" w:cs="Times New Roman"/>
+          <w:sz w:val="28"/>
+          <w:szCs w:val="28"/>
+        </w:rPr>
         <w:t xml:space="preserve"> new DVD.</w:t>
       </w:r>
     </w:p>
@@ -704,10 +755,16 @@
       <w:pPr>
         <w:keepNext/>
         <w:jc w:val="center"/>
-      </w:pPr>
-      <w:r>
-        <w:rPr>
-          <w:rFonts w:ascii="Times New Roman" w:hAnsi="Times New Roman" w:cs="Times New Roman"/>
+        <w:rPr>
+          <w:rFonts w:ascii="Times New Roman" w:hAnsi="Times New Roman" w:cs="Times New Roman"/>
+          <w:sz w:val="28"/>
+          <w:szCs w:val="28"/>
+        </w:rPr>
+      </w:pPr>
+      <w:r>
+        <w:rPr>
+          <w:rFonts w:ascii="Times New Roman" w:hAnsi="Times New Roman" w:cs="Times New Roman"/>
+          <w:noProof/>
           <w:color w:val="0E2841" w:themeColor="text2"/>
           <w:sz w:val="28"/>
           <w:szCs w:val="28"/>
@@ -760,51 +817,114 @@
         </w:rPr>
       </w:pPr>
       <w:r>
+        <w:rPr>
+          <w:rFonts w:ascii="Times New Roman" w:hAnsi="Times New Roman" w:cs="Times New Roman"/>
+          <w:sz w:val="28"/>
+          <w:szCs w:val="28"/>
+        </w:rPr>
         <w:t xml:space="preserve">Figure </w:t>
       </w:r>
       <w:r>
+        <w:rPr>
+          <w:rFonts w:ascii="Times New Roman" w:hAnsi="Times New Roman" w:cs="Times New Roman"/>
+          <w:sz w:val="28"/>
+          <w:szCs w:val="28"/>
+        </w:rPr>
         <w:fldChar w:fldCharType="begin"/>
       </w:r>
       <w:r>
+        <w:rPr>
+          <w:rFonts w:ascii="Times New Roman" w:hAnsi="Times New Roman" w:cs="Times New Roman"/>
+          <w:sz w:val="28"/>
+          <w:szCs w:val="28"/>
+        </w:rPr>
         <w:instrText xml:space="preserve"> SEQ Figure \* ARABIC </w:instrText>
       </w:r>
       <w:r>
+        <w:rPr>
+          <w:rFonts w:ascii="Times New Roman" w:hAnsi="Times New Roman" w:cs="Times New Roman"/>
+          <w:sz w:val="28"/>
+          <w:szCs w:val="28"/>
+        </w:rPr>
         <w:fldChar w:fldCharType="separate"/>
       </w:r>
       <w:r>
         <w:rPr>
+          <w:rFonts w:ascii="Times New Roman" w:hAnsi="Times New Roman" w:cs="Times New Roman"/>
           <w:noProof/>
+          <w:sz w:val="28"/>
+          <w:szCs w:val="28"/>
         </w:rPr>
         <w:t>4</w:t>
       </w:r>
       <w:r>
+        <w:rPr>
+          <w:rFonts w:ascii="Times New Roman" w:hAnsi="Times New Roman" w:cs="Times New Roman"/>
+          <w:sz w:val="28"/>
+          <w:szCs w:val="28"/>
+        </w:rPr>
         <w:fldChar w:fldCharType="end"/>
       </w:r>
       <w:r>
+        <w:rPr>
+          <w:rFonts w:ascii="Times New Roman" w:hAnsi="Times New Roman" w:cs="Times New Roman"/>
+          <w:sz w:val="28"/>
+          <w:szCs w:val="28"/>
+        </w:rPr>
         <w:t xml:space="preserve">: Update to increase </w:t>
       </w:r>
       <w:proofErr w:type="spellStart"/>
       <w:r>
+        <w:rPr>
+          <w:rFonts w:ascii="Times New Roman" w:hAnsi="Times New Roman" w:cs="Times New Roman"/>
+          <w:sz w:val="28"/>
+          <w:szCs w:val="28"/>
+        </w:rPr>
         <w:t>CartItem</w:t>
       </w:r>
       <w:proofErr w:type="spellEnd"/>
       <w:r>
+        <w:rPr>
+          <w:rFonts w:ascii="Times New Roman" w:hAnsi="Times New Roman" w:cs="Times New Roman"/>
+          <w:sz w:val="28"/>
+          <w:szCs w:val="28"/>
+        </w:rPr>
         <w:t xml:space="preserve"> ID when </w:t>
       </w:r>
       <w:proofErr w:type="gramStart"/>
       <w:r>
+        <w:rPr>
+          <w:rFonts w:ascii="Times New Roman" w:hAnsi="Times New Roman" w:cs="Times New Roman"/>
+          <w:sz w:val="28"/>
+          <w:szCs w:val="28"/>
+        </w:rPr>
         <w:t>create</w:t>
       </w:r>
       <w:proofErr w:type="gramEnd"/>
       <w:r>
+        <w:rPr>
+          <w:rFonts w:ascii="Times New Roman" w:hAnsi="Times New Roman" w:cs="Times New Roman"/>
+          <w:sz w:val="28"/>
+          <w:szCs w:val="28"/>
+        </w:rPr>
         <w:t xml:space="preserve"> new </w:t>
       </w:r>
       <w:proofErr w:type="spellStart"/>
       <w:r>
+        <w:rPr>
+          <w:rFonts w:ascii="Times New Roman" w:hAnsi="Times New Roman" w:cs="Times New Roman"/>
+          <w:sz w:val="28"/>
+          <w:szCs w:val="28"/>
+        </w:rPr>
         <w:t>CartItem</w:t>
       </w:r>
       <w:proofErr w:type="spellEnd"/>
       <w:r>
+        <w:rPr>
+          <w:rFonts w:ascii="Times New Roman" w:hAnsi="Times New Roman" w:cs="Times New Roman"/>
+          <w:sz w:val="28"/>
+          <w:szCs w:val="28"/>
+        </w:rPr>
         <w:t>.</w:t>
       </w:r>
     </w:p>
@@ -822,6 +942,7 @@
       <w:r>
         <w:rPr>
           <w:rStyle w:val="eop"/>
+          <w:rFonts w:ascii="Times New Roman" w:hAnsi="Times New Roman" w:cs="Times New Roman"/>
           <w:sz w:val="28"/>
           <w:szCs w:val="28"/>
         </w:rPr>
@@ -889,6 +1010,7 @@
       <w:r>
         <w:rPr>
           <w:rStyle w:val="eop"/>
+          <w:noProof/>
           <w:sz w:val="28"/>
           <w:szCs w:val="28"/>
         </w:rPr>
@@ -934,8 +1056,7 @@
         <w:pStyle w:val="Caption"/>
         <w:jc w:val="center"/>
         <w:rPr>
-          <w:rStyle w:val="eop"/>
-          <w:rFonts w:ascii="Times New Roman" w:eastAsia="Times New Roman" w:hAnsi="Times New Roman" w:cs="Times New Roman"/>
+          <w:rFonts w:ascii="Times New Roman" w:hAnsi="Times New Roman" w:cs="Times New Roman"/>
           <w:sz w:val="28"/>
           <w:szCs w:val="28"/>
         </w:rPr>
@@ -996,6 +1117,164 @@
           <w:szCs w:val="28"/>
         </w:rPr>
         <w:t>: Code for Store class</w:t>
+      </w:r>
+    </w:p>
+    <w:p>
+      <w:pPr>
+        <w:rPr>
+          <w:rFonts w:ascii="Times New Roman" w:hAnsi="Times New Roman" w:cs="Times New Roman"/>
+          <w:sz w:val="28"/>
+          <w:szCs w:val="28"/>
+        </w:rPr>
+      </w:pPr>
+    </w:p>
+    <w:p>
+      <w:pPr>
+        <w:pStyle w:val="ListParagraph"/>
+        <w:numPr>
+          <w:ilvl w:val="0"/>
+          <w:numId w:val="3"/>
+        </w:numPr>
+        <w:rPr>
+          <w:rFonts w:ascii="Times New Roman" w:hAnsi="Times New Roman" w:cs="Times New Roman"/>
+          <w:sz w:val="28"/>
+          <w:szCs w:val="28"/>
+        </w:rPr>
+      </w:pPr>
+      <w:r>
+        <w:rPr>
+          <w:rFonts w:ascii="Times New Roman" w:hAnsi="Times New Roman" w:cs="Times New Roman"/>
+          <w:sz w:val="28"/>
+          <w:szCs w:val="28"/>
+        </w:rPr>
+        <w:t>CartTest.java</w:t>
+      </w:r>
+    </w:p>
+    <w:p>
+      <w:pPr>
+        <w:jc w:val="center"/>
+        <w:rPr>
+          <w:rFonts w:ascii="Times New Roman" w:hAnsi="Times New Roman" w:cs="Times New Roman"/>
+          <w:sz w:val="28"/>
+          <w:szCs w:val="28"/>
+        </w:rPr>
+      </w:pPr>
+      <w:r>
+        <w:rPr>
+          <w:rFonts w:ascii="Times New Roman" w:hAnsi="Times New Roman" w:cs="Times New Roman"/>
+          <w:sz w:val="28"/>
+          <w:szCs w:val="28"/>
+        </w:rPr>
+        <w:drawing>
+          <wp:inline distT="0" distB="0" distL="0" distR="0" wp14:anchorId="07339121" wp14:editId="223FB264">
+            <wp:extent cx="5943600" cy="2854325"/>
+            <wp:effectExtent l="0" t="0" r="0" b="3175"/>
+            <wp:docPr id="382595100" name="Picture 1" descr="A screenshot of a computer&#10;&#10;Description automatically generated"/>
+            <wp:cNvGraphicFramePr>
+              <a:graphicFrameLocks xmlns:a="http://schemas.openxmlformats.org/drawingml/2006/main" noChangeAspect="1"/>
+            </wp:cNvGraphicFramePr>
+            <a:graphic xmlns:a="http://schemas.openxmlformats.org/drawingml/2006/main">
+              <a:graphicData uri="http://schemas.openxmlformats.org/drawingml/2006/picture">
+                <pic:pic xmlns:pic="http://schemas.openxmlformats.org/drawingml/2006/picture">
+                  <pic:nvPicPr>
+                    <pic:cNvPr id="382595100" name="Picture 1" descr="A screenshot of a computer&#10;&#10;Description automatically generated"/>
+                    <pic:cNvPicPr/>
+                  </pic:nvPicPr>
+                  <pic:blipFill>
+                    <a:blip r:embed="rId10"/>
+                    <a:stretch>
+                      <a:fillRect/>
+                    </a:stretch>
+                  </pic:blipFill>
+                  <pic:spPr>
+                    <a:xfrm>
+                      <a:off x="0" y="0"/>
+                      <a:ext cx="5943600" cy="2854325"/>
+                    </a:xfrm>
+                    <a:prstGeom prst="rect">
+                      <a:avLst/>
+                    </a:prstGeom>
+                  </pic:spPr>
+                </pic:pic>
+              </a:graphicData>
+            </a:graphic>
+          </wp:inline>
+        </w:drawing>
+      </w:r>
+    </w:p>
+    <w:p>
+      <w:pPr>
+        <w:pStyle w:val="ListParagraph"/>
+        <w:numPr>
+          <w:ilvl w:val="0"/>
+          <w:numId w:val="3"/>
+        </w:numPr>
+        <w:rPr>
+          <w:rFonts w:ascii="Times New Roman" w:hAnsi="Times New Roman" w:cs="Times New Roman"/>
+          <w:sz w:val="28"/>
+          <w:szCs w:val="28"/>
+        </w:rPr>
+      </w:pPr>
+      <w:r>
+        <w:rPr>
+          <w:rFonts w:ascii="Times New Roman" w:hAnsi="Times New Roman" w:cs="Times New Roman"/>
+          <w:sz w:val="28"/>
+          <w:szCs w:val="28"/>
+        </w:rPr>
+        <w:t>StoreTest.java</w:t>
+      </w:r>
+    </w:p>
+    <w:p>
+      <w:pPr>
+        <w:jc w:val="center"/>
+        <w:rPr>
+          <w:rFonts w:ascii="Times New Roman" w:hAnsi="Times New Roman" w:cs="Times New Roman"/>
+          <w:sz w:val="28"/>
+          <w:szCs w:val="28"/>
+        </w:rPr>
+      </w:pPr>
+      <w:r>
+        <w:rPr>
+          <w:rFonts w:ascii="Times New Roman" w:hAnsi="Times New Roman" w:cs="Times New Roman"/>
+          <w:sz w:val="28"/>
+          <w:szCs w:val="28"/>
+        </w:rPr>
+        <w:lastRenderedPageBreak/>
+        <w:drawing>
+          <wp:inline distT="0" distB="0" distL="0" distR="0" wp14:anchorId="000472E4" wp14:editId="186E4E63">
+            <wp:extent cx="5943600" cy="2816225"/>
+            <wp:effectExtent l="0" t="0" r="0" b="3175"/>
+            <wp:docPr id="1154721029" name="Picture 1" descr="A screenshot of a computer&#10;&#10;Description automatically generated"/>
+            <wp:cNvGraphicFramePr>
+              <a:graphicFrameLocks xmlns:a="http://schemas.openxmlformats.org/drawingml/2006/main" noChangeAspect="1"/>
+            </wp:cNvGraphicFramePr>
+            <a:graphic xmlns:a="http://schemas.openxmlformats.org/drawingml/2006/main">
+              <a:graphicData uri="http://schemas.openxmlformats.org/drawingml/2006/picture">
+                <pic:pic xmlns:pic="http://schemas.openxmlformats.org/drawingml/2006/picture">
+                  <pic:nvPicPr>
+                    <pic:cNvPr id="1154721029" name="Picture 1" descr="A screenshot of a computer&#10;&#10;Description automatically generated"/>
+                    <pic:cNvPicPr/>
+                  </pic:nvPicPr>
+                  <pic:blipFill>
+                    <a:blip r:embed="rId11"/>
+                    <a:stretch>
+                      <a:fillRect/>
+                    </a:stretch>
+                  </pic:blipFill>
+                  <pic:spPr>
+                    <a:xfrm>
+                      <a:off x="0" y="0"/>
+                      <a:ext cx="5943600" cy="2816225"/>
+                    </a:xfrm>
+                    <a:prstGeom prst="rect">
+                      <a:avLst/>
+                    </a:prstGeom>
+                  </pic:spPr>
+                </pic:pic>
+              </a:graphicData>
+            </a:graphic>
+          </wp:inline>
+        </w:drawing>
       </w:r>
     </w:p>
     <w:p>
@@ -1095,6 +1374,7 @@
       <w:r>
         <w:rPr>
           <w:rStyle w:val="eop"/>
+          <w:noProof/>
           <w:sz w:val="28"/>
           <w:szCs w:val="28"/>
         </w:rPr>
@@ -1114,7 +1394,7 @@
                     <pic:cNvPicPr/>
                   </pic:nvPicPr>
                   <pic:blipFill>
-                    <a:blip r:embed="rId10"/>
+                    <a:blip r:embed="rId12"/>
                     <a:stretch>
                       <a:fillRect/>
                     </a:stretch>
@@ -1163,7 +1443,7 @@
       <w:r>
         <w:rPr>
           <w:rStyle w:val="eop"/>
-          <w:rFonts w:eastAsiaTheme="majorEastAsia"/>
+          <w:rFonts w:ascii="Times New Roman" w:eastAsiaTheme="majorEastAsia" w:hAnsi="Times New Roman" w:cs="Times New Roman"/>
           <w:sz w:val="28"/>
           <w:szCs w:val="28"/>
         </w:rPr>
@@ -1279,6 +1559,10 @@
         <w:spacing w:before="0" w:beforeAutospacing="0" w:after="0" w:afterAutospacing="0"/>
         <w:jc w:val="center"/>
         <w:textAlignment w:val="baseline"/>
+        <w:rPr>
+          <w:sz w:val="28"/>
+          <w:szCs w:val="28"/>
+        </w:rPr>
       </w:pPr>
       <w:r>
         <w:rPr>
@@ -1303,7 +1587,7 @@
                     <pic:cNvPicPr/>
                   </pic:nvPicPr>
                   <pic:blipFill>
-                    <a:blip r:embed="rId11">
+                    <a:blip r:embed="rId13">
                       <a:extLst>
                         <a:ext uri="{28A0092B-C50C-407E-A947-70E740481C1C}">
                           <a14:useLocalDpi xmlns:a14="http://schemas.microsoft.com/office/drawing/2010/main" val="0"/>
@@ -1449,6 +1733,10 @@
         <w:spacing w:before="0" w:beforeAutospacing="0" w:after="0" w:afterAutospacing="0"/>
         <w:jc w:val="center"/>
         <w:textAlignment w:val="baseline"/>
+        <w:rPr>
+          <w:sz w:val="28"/>
+          <w:szCs w:val="28"/>
+        </w:rPr>
       </w:pPr>
       <w:r>
         <w:rPr>
@@ -1458,7 +1746,7 @@
           <w14:ligatures w14:val="standardContextual"/>
         </w:rPr>
         <w:drawing>
-          <wp:inline distT="0" distB="0" distL="0" distR="0" wp14:anchorId="7839D827" wp14:editId="4A000F93">
+          <wp:inline distT="0" distB="0" distL="0" distR="0" wp14:anchorId="7839D827" wp14:editId="3A25767E">
             <wp:extent cx="5943600" cy="3055620"/>
             <wp:effectExtent l="0" t="0" r="0" b="0"/>
             <wp:docPr id="554176099" name="Picture 2" descr="A computer screen shot of a computer&#10;&#10;Description automatically generated"/>
@@ -1473,7 +1761,7 @@
                     <pic:cNvPicPr/>
                   </pic:nvPicPr>
                   <pic:blipFill>
-                    <a:blip r:embed="rId12" cstate="print">
+                    <a:blip r:embed="rId14" cstate="print">
                       <a:extLst>
                         <a:ext uri="{28A0092B-C50C-407E-A947-70E740481C1C}">
                           <a14:useLocalDpi xmlns:a14="http://schemas.microsoft.com/office/drawing/2010/main" val="0"/>
@@ -1617,6 +1905,32 @@
           <w:sz w:val="28"/>
           <w:szCs w:val="28"/>
         </w:rPr>
+        <w:t xml:space="preserve">1. </w:t>
+      </w:r>
+      <w:r>
+        <w:rPr>
+          <w:rFonts w:ascii="Times New Roman" w:hAnsi="Times New Roman" w:cs="Times New Roman"/>
+          <w:b/>
+          <w:bCs/>
+          <w:sz w:val="28"/>
+          <w:szCs w:val="28"/>
+        </w:rPr>
+        <w:t>Question:</w:t>
+      </w:r>
+      <w:r>
+        <w:rPr>
+          <w:rFonts w:ascii="Times New Roman" w:hAnsi="Times New Roman" w:cs="Times New Roman"/>
+          <w:sz w:val="28"/>
+          <w:szCs w:val="28"/>
+        </w:rPr>
+        <w:t xml:space="preserve"> </w:t>
+      </w:r>
+      <w:r>
+        <w:rPr>
+          <w:rFonts w:ascii="Times New Roman" w:hAnsi="Times New Roman" w:cs="Times New Roman"/>
+          <w:sz w:val="28"/>
+          <w:szCs w:val="28"/>
+        </w:rPr>
         <w:t xml:space="preserve">Is JAVA a Pass by Value or a Pass by Reference programming language? </w:t>
       </w:r>
     </w:p>
@@ -1636,6 +1950,477 @@
         </w:rPr>
         <w:t>- Ans: Java is strictly a pass by value language.</w:t>
       </w:r>
+    </w:p>
+    <w:p>
+      <w:pPr>
+        <w:rPr>
+          <w:rFonts w:ascii="Times New Roman" w:hAnsi="Times New Roman" w:cs="Times New Roman"/>
+          <w:sz w:val="28"/>
+          <w:szCs w:val="28"/>
+        </w:rPr>
+      </w:pPr>
+      <w:r>
+        <w:rPr>
+          <w:rFonts w:ascii="Times New Roman" w:hAnsi="Times New Roman" w:cs="Times New Roman"/>
+          <w:sz w:val="28"/>
+          <w:szCs w:val="28"/>
+        </w:rPr>
+        <w:t xml:space="preserve">2. </w:t>
+      </w:r>
+      <w:r>
+        <w:rPr>
+          <w:rFonts w:ascii="Times New Roman" w:hAnsi="Times New Roman" w:cs="Times New Roman"/>
+          <w:b/>
+          <w:bCs/>
+          <w:sz w:val="28"/>
+          <w:szCs w:val="28"/>
+        </w:rPr>
+        <w:t>Questions:</w:t>
+      </w:r>
+      <w:r>
+        <w:rPr>
+          <w:rFonts w:ascii="Times New Roman" w:hAnsi="Times New Roman" w:cs="Times New Roman"/>
+          <w:sz w:val="28"/>
+          <w:szCs w:val="28"/>
+        </w:rPr>
+        <w:t>  </w:t>
+      </w:r>
+    </w:p>
+    <w:p>
+      <w:pPr>
+        <w:numPr>
+          <w:ilvl w:val="0"/>
+          <w:numId w:val="5"/>
+        </w:numPr>
+        <w:rPr>
+          <w:rFonts w:ascii="Times New Roman" w:hAnsi="Times New Roman" w:cs="Times New Roman"/>
+          <w:sz w:val="28"/>
+          <w:szCs w:val="28"/>
+        </w:rPr>
+      </w:pPr>
+      <w:r>
+        <w:rPr>
+          <w:rFonts w:ascii="Times New Roman" w:hAnsi="Times New Roman" w:cs="Times New Roman"/>
+          <w:sz w:val="28"/>
+          <w:szCs w:val="28"/>
+        </w:rPr>
+        <w:t xml:space="preserve">After the call of </w:t>
+      </w:r>
+      <w:proofErr w:type="gramStart"/>
+      <w:r>
+        <w:rPr>
+          <w:rFonts w:ascii="Times New Roman" w:hAnsi="Times New Roman" w:cs="Times New Roman"/>
+          <w:b/>
+          <w:bCs/>
+          <w:sz w:val="28"/>
+          <w:szCs w:val="28"/>
+        </w:rPr>
+        <w:t>swap(</w:t>
+      </w:r>
+      <w:proofErr w:type="spellStart"/>
+      <w:proofErr w:type="gramEnd"/>
+      <w:r>
+        <w:rPr>
+          <w:rFonts w:ascii="Times New Roman" w:hAnsi="Times New Roman" w:cs="Times New Roman"/>
+          <w:b/>
+          <w:bCs/>
+          <w:sz w:val="28"/>
+          <w:szCs w:val="28"/>
+        </w:rPr>
+        <w:t>jungleDVD</w:t>
+      </w:r>
+      <w:proofErr w:type="spellEnd"/>
+      <w:r>
+        <w:rPr>
+          <w:rFonts w:ascii="Times New Roman" w:hAnsi="Times New Roman" w:cs="Times New Roman"/>
+          <w:b/>
+          <w:bCs/>
+          <w:sz w:val="28"/>
+          <w:szCs w:val="28"/>
+        </w:rPr>
+        <w:t xml:space="preserve">, </w:t>
+      </w:r>
+      <w:proofErr w:type="spellStart"/>
+      <w:r>
+        <w:rPr>
+          <w:rFonts w:ascii="Times New Roman" w:hAnsi="Times New Roman" w:cs="Times New Roman"/>
+          <w:b/>
+          <w:bCs/>
+          <w:sz w:val="28"/>
+          <w:szCs w:val="28"/>
+        </w:rPr>
+        <w:t>cinderellaDVD</w:t>
+      </w:r>
+      <w:proofErr w:type="spellEnd"/>
+      <w:r>
+        <w:rPr>
+          <w:rFonts w:ascii="Times New Roman" w:hAnsi="Times New Roman" w:cs="Times New Roman"/>
+          <w:b/>
+          <w:bCs/>
+          <w:sz w:val="28"/>
+          <w:szCs w:val="28"/>
+        </w:rPr>
+        <w:t>)</w:t>
+      </w:r>
+      <w:r>
+        <w:rPr>
+          <w:rFonts w:ascii="Times New Roman" w:hAnsi="Times New Roman" w:cs="Times New Roman"/>
+          <w:sz w:val="28"/>
+          <w:szCs w:val="28"/>
+        </w:rPr>
+        <w:t xml:space="preserve"> why does the title of these two objects still remain? </w:t>
+      </w:r>
+    </w:p>
+    <w:p>
+      <w:pPr>
+        <w:numPr>
+          <w:ilvl w:val="0"/>
+          <w:numId w:val="6"/>
+        </w:numPr>
+        <w:rPr>
+          <w:rFonts w:ascii="Times New Roman" w:hAnsi="Times New Roman" w:cs="Times New Roman"/>
+          <w:sz w:val="28"/>
+          <w:szCs w:val="28"/>
+        </w:rPr>
+      </w:pPr>
+      <w:r>
+        <w:rPr>
+          <w:rFonts w:ascii="Times New Roman" w:hAnsi="Times New Roman" w:cs="Times New Roman"/>
+          <w:sz w:val="28"/>
+          <w:szCs w:val="28"/>
+        </w:rPr>
+        <w:t xml:space="preserve">After the call of </w:t>
+      </w:r>
+      <w:proofErr w:type="spellStart"/>
+      <w:proofErr w:type="gramStart"/>
+      <w:r>
+        <w:rPr>
+          <w:rFonts w:ascii="Times New Roman" w:hAnsi="Times New Roman" w:cs="Times New Roman"/>
+          <w:b/>
+          <w:bCs/>
+          <w:sz w:val="28"/>
+          <w:szCs w:val="28"/>
+        </w:rPr>
+        <w:t>changeTitle</w:t>
+      </w:r>
+      <w:proofErr w:type="spellEnd"/>
+      <w:r>
+        <w:rPr>
+          <w:rFonts w:ascii="Times New Roman" w:hAnsi="Times New Roman" w:cs="Times New Roman"/>
+          <w:b/>
+          <w:bCs/>
+          <w:sz w:val="28"/>
+          <w:szCs w:val="28"/>
+        </w:rPr>
+        <w:t>(</w:t>
+      </w:r>
+      <w:proofErr w:type="spellStart"/>
+      <w:proofErr w:type="gramEnd"/>
+      <w:r>
+        <w:rPr>
+          <w:rFonts w:ascii="Times New Roman" w:hAnsi="Times New Roman" w:cs="Times New Roman"/>
+          <w:b/>
+          <w:bCs/>
+          <w:sz w:val="28"/>
+          <w:szCs w:val="28"/>
+        </w:rPr>
+        <w:t>jungleDVD</w:t>
+      </w:r>
+      <w:proofErr w:type="spellEnd"/>
+      <w:r>
+        <w:rPr>
+          <w:rFonts w:ascii="Times New Roman" w:hAnsi="Times New Roman" w:cs="Times New Roman"/>
+          <w:b/>
+          <w:bCs/>
+          <w:sz w:val="28"/>
+          <w:szCs w:val="28"/>
+        </w:rPr>
+        <w:t xml:space="preserve">, </w:t>
+      </w:r>
+      <w:proofErr w:type="spellStart"/>
+      <w:r>
+        <w:rPr>
+          <w:rFonts w:ascii="Times New Roman" w:hAnsi="Times New Roman" w:cs="Times New Roman"/>
+          <w:b/>
+          <w:bCs/>
+          <w:sz w:val="28"/>
+          <w:szCs w:val="28"/>
+        </w:rPr>
+        <w:t>cinderellaDVD.getTitle</w:t>
+      </w:r>
+      <w:proofErr w:type="spellEnd"/>
+      <w:r>
+        <w:rPr>
+          <w:rFonts w:ascii="Times New Roman" w:hAnsi="Times New Roman" w:cs="Times New Roman"/>
+          <w:b/>
+          <w:bCs/>
+          <w:sz w:val="28"/>
+          <w:szCs w:val="28"/>
+        </w:rPr>
+        <w:t>())</w:t>
+      </w:r>
+      <w:r>
+        <w:rPr>
+          <w:rFonts w:ascii="Times New Roman" w:hAnsi="Times New Roman" w:cs="Times New Roman"/>
+          <w:sz w:val="28"/>
+          <w:szCs w:val="28"/>
+        </w:rPr>
+        <w:t xml:space="preserve"> why is the title of the </w:t>
+      </w:r>
+      <w:proofErr w:type="spellStart"/>
+      <w:r>
+        <w:rPr>
+          <w:rFonts w:ascii="Times New Roman" w:hAnsi="Times New Roman" w:cs="Times New Roman"/>
+          <w:sz w:val="28"/>
+          <w:szCs w:val="28"/>
+        </w:rPr>
+        <w:t>JungleDVD</w:t>
+      </w:r>
+      <w:proofErr w:type="spellEnd"/>
+      <w:r>
+        <w:rPr>
+          <w:rFonts w:ascii="Times New Roman" w:hAnsi="Times New Roman" w:cs="Times New Roman"/>
+          <w:sz w:val="28"/>
+          <w:szCs w:val="28"/>
+        </w:rPr>
+        <w:t xml:space="preserve"> changed? </w:t>
+      </w:r>
+    </w:p>
+    <w:p>
+      <w:pPr>
+        <w:ind w:left="360"/>
+        <w:rPr>
+          <w:rFonts w:ascii="Times New Roman" w:hAnsi="Times New Roman" w:cs="Times New Roman"/>
+          <w:sz w:val="28"/>
+          <w:szCs w:val="28"/>
+        </w:rPr>
+      </w:pPr>
+      <w:r>
+        <w:rPr>
+          <w:rFonts w:ascii="Times New Roman" w:hAnsi="Times New Roman" w:cs="Times New Roman"/>
+          <w:sz w:val="28"/>
+          <w:szCs w:val="28"/>
+        </w:rPr>
+        <w:t xml:space="preserve">Answer: </w:t>
+      </w:r>
+    </w:p>
+    <w:p>
+      <w:pPr>
+        <w:ind w:left="360"/>
+        <w:rPr>
+          <w:rFonts w:ascii="Times New Roman" w:hAnsi="Times New Roman" w:cs="Times New Roman"/>
+          <w:sz w:val="28"/>
+          <w:szCs w:val="28"/>
+        </w:rPr>
+      </w:pPr>
+      <w:r>
+        <w:rPr>
+          <w:rFonts w:ascii="Times New Roman" w:hAnsi="Times New Roman" w:cs="Times New Roman"/>
+          <w:sz w:val="28"/>
+          <w:szCs w:val="28"/>
+        </w:rPr>
+        <w:t xml:space="preserve">In swap: </w:t>
+      </w:r>
+      <w:r>
+        <w:rPr>
+          <w:rFonts w:ascii="Times New Roman" w:hAnsi="Times New Roman" w:cs="Times New Roman"/>
+          <w:sz w:val="28"/>
+          <w:szCs w:val="28"/>
+        </w:rPr>
+        <w:t>The references are swapped locally within the method, but the original objects (</w:t>
+      </w:r>
+      <w:proofErr w:type="spellStart"/>
+      <w:r>
+        <w:rPr>
+          <w:rFonts w:ascii="Times New Roman" w:hAnsi="Times New Roman" w:cs="Times New Roman"/>
+          <w:sz w:val="28"/>
+          <w:szCs w:val="28"/>
+        </w:rPr>
+        <w:t>jungleDVD</w:t>
+      </w:r>
+      <w:proofErr w:type="spellEnd"/>
+      <w:r>
+        <w:rPr>
+          <w:rFonts w:ascii="Times New Roman" w:hAnsi="Times New Roman" w:cs="Times New Roman"/>
+          <w:sz w:val="28"/>
+          <w:szCs w:val="28"/>
+        </w:rPr>
+        <w:t xml:space="preserve"> and </w:t>
+      </w:r>
+      <w:proofErr w:type="spellStart"/>
+      <w:r>
+        <w:rPr>
+          <w:rFonts w:ascii="Times New Roman" w:hAnsi="Times New Roman" w:cs="Times New Roman"/>
+          <w:sz w:val="28"/>
+          <w:szCs w:val="28"/>
+        </w:rPr>
+        <w:t>cinderellaDVD</w:t>
+      </w:r>
+      <w:proofErr w:type="spellEnd"/>
+      <w:r>
+        <w:rPr>
+          <w:rFonts w:ascii="Times New Roman" w:hAnsi="Times New Roman" w:cs="Times New Roman"/>
+          <w:sz w:val="28"/>
+          <w:szCs w:val="28"/>
+        </w:rPr>
+        <w:t>) remain unchanged because Java is pass-by-value.</w:t>
+      </w:r>
+    </w:p>
+    <w:p>
+      <w:pPr>
+        <w:ind w:left="360"/>
+        <w:rPr>
+          <w:rFonts w:ascii="Times New Roman" w:hAnsi="Times New Roman" w:cs="Times New Roman"/>
+          <w:sz w:val="28"/>
+          <w:szCs w:val="28"/>
+        </w:rPr>
+      </w:pPr>
+      <w:r>
+        <w:rPr>
+          <w:rFonts w:ascii="Times New Roman" w:hAnsi="Times New Roman" w:cs="Times New Roman"/>
+          <w:sz w:val="28"/>
+          <w:szCs w:val="28"/>
+        </w:rPr>
+        <w:t xml:space="preserve">In </w:t>
+      </w:r>
+      <w:proofErr w:type="spellStart"/>
+      <w:r>
+        <w:rPr>
+          <w:rFonts w:ascii="Times New Roman" w:hAnsi="Times New Roman" w:cs="Times New Roman"/>
+          <w:sz w:val="28"/>
+          <w:szCs w:val="28"/>
+        </w:rPr>
+        <w:t>changtitle</w:t>
+      </w:r>
+      <w:proofErr w:type="spellEnd"/>
+      <w:r>
+        <w:rPr>
+          <w:rFonts w:ascii="Times New Roman" w:hAnsi="Times New Roman" w:cs="Times New Roman"/>
+          <w:sz w:val="28"/>
+          <w:szCs w:val="28"/>
+        </w:rPr>
+        <w:t xml:space="preserve">: </w:t>
+      </w:r>
+    </w:p>
+    <w:p>
+      <w:pPr>
+        <w:pStyle w:val="ListParagraph"/>
+        <w:numPr>
+          <w:ilvl w:val="0"/>
+          <w:numId w:val="7"/>
+        </w:numPr>
+        <w:rPr>
+          <w:rFonts w:ascii="Times New Roman" w:hAnsi="Times New Roman" w:cs="Times New Roman"/>
+          <w:sz w:val="28"/>
+          <w:szCs w:val="28"/>
+        </w:rPr>
+      </w:pPr>
+      <w:r>
+        <w:rPr>
+          <w:rFonts w:ascii="Times New Roman" w:hAnsi="Times New Roman" w:cs="Times New Roman"/>
+          <w:sz w:val="28"/>
+          <w:szCs w:val="28"/>
+        </w:rPr>
+        <w:t xml:space="preserve">The </w:t>
+      </w:r>
+      <w:proofErr w:type="spellStart"/>
+      <w:proofErr w:type="gramStart"/>
+      <w:r>
+        <w:rPr>
+          <w:rFonts w:ascii="Times New Roman" w:hAnsi="Times New Roman" w:cs="Times New Roman"/>
+          <w:sz w:val="28"/>
+          <w:szCs w:val="28"/>
+        </w:rPr>
+        <w:t>dvd.setTitle</w:t>
+      </w:r>
+      <w:proofErr w:type="spellEnd"/>
+      <w:proofErr w:type="gramEnd"/>
+      <w:r>
+        <w:rPr>
+          <w:rFonts w:ascii="Times New Roman" w:hAnsi="Times New Roman" w:cs="Times New Roman"/>
+          <w:sz w:val="28"/>
+          <w:szCs w:val="28"/>
+        </w:rPr>
+        <w:t xml:space="preserve">(title) call directly modifies the object referred to by </w:t>
+      </w:r>
+      <w:proofErr w:type="spellStart"/>
+      <w:r>
+        <w:rPr>
+          <w:rFonts w:ascii="Times New Roman" w:hAnsi="Times New Roman" w:cs="Times New Roman"/>
+          <w:sz w:val="28"/>
+          <w:szCs w:val="28"/>
+        </w:rPr>
+        <w:t>jungleDVD</w:t>
+      </w:r>
+      <w:proofErr w:type="spellEnd"/>
+      <w:r>
+        <w:rPr>
+          <w:rFonts w:ascii="Times New Roman" w:hAnsi="Times New Roman" w:cs="Times New Roman"/>
+          <w:sz w:val="28"/>
+          <w:szCs w:val="28"/>
+        </w:rPr>
+        <w:t>.</w:t>
+      </w:r>
+    </w:p>
+    <w:p>
+      <w:pPr>
+        <w:pStyle w:val="ListParagraph"/>
+        <w:numPr>
+          <w:ilvl w:val="0"/>
+          <w:numId w:val="7"/>
+        </w:numPr>
+        <w:rPr>
+          <w:rFonts w:ascii="Times New Roman" w:hAnsi="Times New Roman" w:cs="Times New Roman"/>
+          <w:sz w:val="28"/>
+          <w:szCs w:val="28"/>
+        </w:rPr>
+      </w:pPr>
+      <w:r>
+        <w:rPr>
+          <w:rFonts w:ascii="Times New Roman" w:hAnsi="Times New Roman" w:cs="Times New Roman"/>
+          <w:sz w:val="28"/>
+          <w:szCs w:val="28"/>
+        </w:rPr>
+        <w:t xml:space="preserve">The creation of a new DVD object is local to the method and does not affect the original </w:t>
+      </w:r>
+      <w:proofErr w:type="spellStart"/>
+      <w:proofErr w:type="gramStart"/>
+      <w:r>
+        <w:rPr>
+          <w:rFonts w:ascii="Times New Roman" w:hAnsi="Times New Roman" w:cs="Times New Roman"/>
+          <w:sz w:val="28"/>
+          <w:szCs w:val="28"/>
+        </w:rPr>
+        <w:t>jungleDVD</w:t>
+      </w:r>
+      <w:proofErr w:type="spellEnd"/>
+      <w:proofErr w:type="gramEnd"/>
+      <w:r>
+        <w:rPr>
+          <w:rFonts w:ascii="Times New Roman" w:hAnsi="Times New Roman" w:cs="Times New Roman"/>
+          <w:sz w:val="28"/>
+          <w:szCs w:val="28"/>
+        </w:rPr>
+        <w:t>.</w:t>
+      </w:r>
+    </w:p>
+    <w:p>
+      <w:pPr>
+        <w:rPr>
+          <w:rFonts w:ascii="Times New Roman" w:hAnsi="Times New Roman" w:cs="Times New Roman"/>
+          <w:sz w:val="28"/>
+          <w:szCs w:val="28"/>
+        </w:rPr>
+      </w:pPr>
+    </w:p>
+    <w:p>
+      <w:pPr>
+        <w:rPr>
+          <w:rFonts w:ascii="Times New Roman" w:hAnsi="Times New Roman" w:cs="Times New Roman"/>
+          <w:sz w:val="28"/>
+          <w:szCs w:val="28"/>
+        </w:rPr>
+      </w:pPr>
     </w:p>
     <w:sectPr>
       <w:pgSz w:w="12240" w:h="15840"/>
@@ -1650,6 +2435,119 @@
 <file path=word/numbering.xml><?xml version="1.0" encoding="utf-8"?>
 <w:numbering xmlns:wpc="http://schemas.microsoft.com/office/word/2010/wordprocessingCanvas" xmlns:cx="http://schemas.microsoft.com/office/drawing/2014/chartex" xmlns:cx1="http://schemas.microsoft.com/office/drawing/2015/9/8/chartex" xmlns:cx2="http://schemas.microsoft.com/office/drawing/2015/10/21/chartex" xmlns:cx3="http://schemas.microsoft.com/office/drawing/2016/5/9/chartex" xmlns:cx4="http://schemas.microsoft.com/office/drawing/2016/5/10/chartex" xmlns:cx5="http://schemas.microsoft.com/office/drawing/2016/5/11/chartex" xmlns:cx6="http://schemas.microsoft.com/office/drawing/2016/5/12/chartex" xmlns:cx7="http://schemas.microsoft.com/office/drawing/2016/5/13/chartex" xmlns:cx8="http://schemas.microsoft.com/office/drawing/2016/5/14/chartex" xmlns:mc="http://schemas.openxmlformats.org/markup-compatibility/2006" xmlns:aink="http://schemas.microsoft.com/office/drawing/2016/ink" xmlns:am3d="http://schemas.microsoft.com/office/drawing/2017/model3d" xmlns:o="urn:schemas-microsoft-com:office:office" xmlns:oel="http://schemas.microsoft.com/office/2019/extlst" xmlns:r="http://schemas.openxmlformats.org/officeDocument/2006/relationships" xmlns:m="http://schemas.openxmlformats.org/officeDocument/2006/math" xmlns:v="urn:schemas-microsoft-com:vml" xmlns:wp14="http://schemas.microsoft.com/office/word/2010/wordprocessingDrawing" xmlns:wp="http://schemas.openxmlformats.org/drawingml/2006/wordprocessingDrawing" xmlns:w10="urn:schemas-microsoft-com:office:word" xmlns:w="http://schemas.openxmlformats.org/wordprocessingml/2006/main" xmlns:w14="http://schemas.microsoft.com/office/word/2010/wordml" xmlns:w15="http://schemas.microsoft.com/office/word/2012/wordml" xmlns:w16cex="http://schemas.microsoft.com/office/word/2018/wordml/cex" xmlns:w16cid="http://schemas.microsoft.com/office/word/2016/wordml/cid" xmlns:w16="http://schemas.microsoft.com/office/word/2018/wordml" xmlns:w16du="http://schemas.microsoft.com/office/word/2023/wordml/word16du" xmlns:w16sdtdh="http://schemas.microsoft.com/office/word/2020/wordml/sdtdatahash" xmlns:w16se="http://schemas.microsoft.com/office/word/2015/wordml/symex" xmlns:wpg="http://schemas.microsoft.com/office/word/2010/wordprocessingGroup" xmlns:wpi="http://schemas.microsoft.com/office/word/2010/wordprocessingInk" xmlns:wne="http://schemas.microsoft.com/office/word/2006/wordml" xmlns:wps="http://schemas.microsoft.com/office/word/2010/wordprocessingShape" mc:Ignorable="w14 w15 w16se w16cid w16 w16cex w16sdtdh w16du wp14">
   <w:abstractNum w:abstractNumId="0" w15:restartNumberingAfterBreak="0">
+    <w:nsid w:val="0BF43DF3"/>
+    <w:multiLevelType w:val="hybridMultilevel"/>
+    <w:tmpl w:val="EADEFE10"/>
+    <w:lvl w:ilvl="0" w:tplc="B0ECF01C">
+      <w:start w:val="1"/>
+      <w:numFmt w:val="bullet"/>
+      <w:lvlText w:val="-"/>
+      <w:lvlJc w:val="left"/>
+      <w:pPr>
+        <w:ind w:left="720" w:hanging="360"/>
+      </w:pPr>
+      <w:rPr>
+        <w:rFonts w:ascii="Times New Roman" w:eastAsiaTheme="minorHAnsi" w:hAnsi="Times New Roman" w:cs="Times New Roman" w:hint="default"/>
+      </w:rPr>
+    </w:lvl>
+    <w:lvl w:ilvl="1" w:tplc="04090003" w:tentative="1">
+      <w:start w:val="1"/>
+      <w:numFmt w:val="bullet"/>
+      <w:lvlText w:val="o"/>
+      <w:lvlJc w:val="left"/>
+      <w:pPr>
+        <w:ind w:left="1440" w:hanging="360"/>
+      </w:pPr>
+      <w:rPr>
+        <w:rFonts w:ascii="Courier New" w:hAnsi="Courier New" w:cs="Courier New" w:hint="default"/>
+      </w:rPr>
+    </w:lvl>
+    <w:lvl w:ilvl="2" w:tplc="04090005" w:tentative="1">
+      <w:start w:val="1"/>
+      <w:numFmt w:val="bullet"/>
+      <w:lvlText w:val=""/>
+      <w:lvlJc w:val="left"/>
+      <w:pPr>
+        <w:ind w:left="2160" w:hanging="360"/>
+      </w:pPr>
+      <w:rPr>
+        <w:rFonts w:ascii="Wingdings" w:hAnsi="Wingdings" w:hint="default"/>
+      </w:rPr>
+    </w:lvl>
+    <w:lvl w:ilvl="3" w:tplc="04090001" w:tentative="1">
+      <w:start w:val="1"/>
+      <w:numFmt w:val="bullet"/>
+      <w:lvlText w:val=""/>
+      <w:lvlJc w:val="left"/>
+      <w:pPr>
+        <w:ind w:left="2880" w:hanging="360"/>
+      </w:pPr>
+      <w:rPr>
+        <w:rFonts w:ascii="Symbol" w:hAnsi="Symbol" w:hint="default"/>
+      </w:rPr>
+    </w:lvl>
+    <w:lvl w:ilvl="4" w:tplc="04090003" w:tentative="1">
+      <w:start w:val="1"/>
+      <w:numFmt w:val="bullet"/>
+      <w:lvlText w:val="o"/>
+      <w:lvlJc w:val="left"/>
+      <w:pPr>
+        <w:ind w:left="3600" w:hanging="360"/>
+      </w:pPr>
+      <w:rPr>
+        <w:rFonts w:ascii="Courier New" w:hAnsi="Courier New" w:cs="Courier New" w:hint="default"/>
+      </w:rPr>
+    </w:lvl>
+    <w:lvl w:ilvl="5" w:tplc="04090005" w:tentative="1">
+      <w:start w:val="1"/>
+      <w:numFmt w:val="bullet"/>
+      <w:lvlText w:val=""/>
+      <w:lvlJc w:val="left"/>
+      <w:pPr>
+        <w:ind w:left="4320" w:hanging="360"/>
+      </w:pPr>
+      <w:rPr>
+        <w:rFonts w:ascii="Wingdings" w:hAnsi="Wingdings" w:hint="default"/>
+      </w:rPr>
+    </w:lvl>
+    <w:lvl w:ilvl="6" w:tplc="04090001" w:tentative="1">
+      <w:start w:val="1"/>
+      <w:numFmt w:val="bullet"/>
+      <w:lvlText w:val=""/>
+      <w:lvlJc w:val="left"/>
+      <w:pPr>
+        <w:ind w:left="5040" w:hanging="360"/>
+      </w:pPr>
+      <w:rPr>
+        <w:rFonts w:ascii="Symbol" w:hAnsi="Symbol" w:hint="default"/>
+      </w:rPr>
+    </w:lvl>
+    <w:lvl w:ilvl="7" w:tplc="04090003" w:tentative="1">
+      <w:start w:val="1"/>
+      <w:numFmt w:val="bullet"/>
+      <w:lvlText w:val="o"/>
+      <w:lvlJc w:val="left"/>
+      <w:pPr>
+        <w:ind w:left="5760" w:hanging="360"/>
+      </w:pPr>
+      <w:rPr>
+        <w:rFonts w:ascii="Courier New" w:hAnsi="Courier New" w:cs="Courier New" w:hint="default"/>
+      </w:rPr>
+    </w:lvl>
+    <w:lvl w:ilvl="8" w:tplc="04090005" w:tentative="1">
+      <w:start w:val="1"/>
+      <w:numFmt w:val="bullet"/>
+      <w:lvlText w:val=""/>
+      <w:lvlJc w:val="left"/>
+      <w:pPr>
+        <w:ind w:left="6480" w:hanging="360"/>
+      </w:pPr>
+      <w:rPr>
+        <w:rFonts w:ascii="Wingdings" w:hAnsi="Wingdings" w:hint="default"/>
+      </w:rPr>
+    </w:lvl>
+  </w:abstractNum>
+  <w:abstractNum w:abstractNumId="1" w15:restartNumberingAfterBreak="0">
     <w:nsid w:val="13717A1C"/>
     <w:multiLevelType w:val="hybridMultilevel"/>
     <w:tmpl w:val="212E3C68"/>
@@ -1738,7 +2636,156 @@
       </w:pPr>
     </w:lvl>
   </w:abstractNum>
-  <w:abstractNum w:abstractNumId="1" w15:restartNumberingAfterBreak="0">
+  <w:abstractNum w:abstractNumId="2" w15:restartNumberingAfterBreak="0">
+    <w:nsid w:val="1D6607E7"/>
+    <w:multiLevelType w:val="multilevel"/>
+    <w:tmpl w:val="B1523E5A"/>
+    <w:lvl w:ilvl="0">
+      <w:start w:val="1"/>
+      <w:numFmt w:val="bullet"/>
+      <w:lvlText w:val=""/>
+      <w:lvlJc w:val="left"/>
+      <w:pPr>
+        <w:tabs>
+          <w:tab w:val="num" w:pos="720"/>
+        </w:tabs>
+        <w:ind w:left="720" w:hanging="360"/>
+      </w:pPr>
+      <w:rPr>
+        <w:rFonts w:ascii="Symbol" w:hAnsi="Symbol" w:hint="default"/>
+        <w:sz w:val="20"/>
+      </w:rPr>
+    </w:lvl>
+    <w:lvl w:ilvl="1" w:tentative="1">
+      <w:start w:val="1"/>
+      <w:numFmt w:val="bullet"/>
+      <w:lvlText w:val=""/>
+      <w:lvlJc w:val="left"/>
+      <w:pPr>
+        <w:tabs>
+          <w:tab w:val="num" w:pos="1440"/>
+        </w:tabs>
+        <w:ind w:left="1440" w:hanging="360"/>
+      </w:pPr>
+      <w:rPr>
+        <w:rFonts w:ascii="Symbol" w:hAnsi="Symbol" w:hint="default"/>
+        <w:sz w:val="20"/>
+      </w:rPr>
+    </w:lvl>
+    <w:lvl w:ilvl="2" w:tentative="1">
+      <w:start w:val="1"/>
+      <w:numFmt w:val="bullet"/>
+      <w:lvlText w:val=""/>
+      <w:lvlJc w:val="left"/>
+      <w:pPr>
+        <w:tabs>
+          <w:tab w:val="num" w:pos="2160"/>
+        </w:tabs>
+        <w:ind w:left="2160" w:hanging="360"/>
+      </w:pPr>
+      <w:rPr>
+        <w:rFonts w:ascii="Symbol" w:hAnsi="Symbol" w:hint="default"/>
+        <w:sz w:val="20"/>
+      </w:rPr>
+    </w:lvl>
+    <w:lvl w:ilvl="3" w:tentative="1">
+      <w:start w:val="1"/>
+      <w:numFmt w:val="bullet"/>
+      <w:lvlText w:val=""/>
+      <w:lvlJc w:val="left"/>
+      <w:pPr>
+        <w:tabs>
+          <w:tab w:val="num" w:pos="2880"/>
+        </w:tabs>
+        <w:ind w:left="2880" w:hanging="360"/>
+      </w:pPr>
+      <w:rPr>
+        <w:rFonts w:ascii="Symbol" w:hAnsi="Symbol" w:hint="default"/>
+        <w:sz w:val="20"/>
+      </w:rPr>
+    </w:lvl>
+    <w:lvl w:ilvl="4" w:tentative="1">
+      <w:start w:val="1"/>
+      <w:numFmt w:val="bullet"/>
+      <w:lvlText w:val=""/>
+      <w:lvlJc w:val="left"/>
+      <w:pPr>
+        <w:tabs>
+          <w:tab w:val="num" w:pos="3600"/>
+        </w:tabs>
+        <w:ind w:left="3600" w:hanging="360"/>
+      </w:pPr>
+      <w:rPr>
+        <w:rFonts w:ascii="Symbol" w:hAnsi="Symbol" w:hint="default"/>
+        <w:sz w:val="20"/>
+      </w:rPr>
+    </w:lvl>
+    <w:lvl w:ilvl="5" w:tentative="1">
+      <w:start w:val="1"/>
+      <w:numFmt w:val="bullet"/>
+      <w:lvlText w:val=""/>
+      <w:lvlJc w:val="left"/>
+      <w:pPr>
+        <w:tabs>
+          <w:tab w:val="num" w:pos="4320"/>
+        </w:tabs>
+        <w:ind w:left="4320" w:hanging="360"/>
+      </w:pPr>
+      <w:rPr>
+        <w:rFonts w:ascii="Symbol" w:hAnsi="Symbol" w:hint="default"/>
+        <w:sz w:val="20"/>
+      </w:rPr>
+    </w:lvl>
+    <w:lvl w:ilvl="6" w:tentative="1">
+      <w:start w:val="1"/>
+      <w:numFmt w:val="bullet"/>
+      <w:lvlText w:val=""/>
+      <w:lvlJc w:val="left"/>
+      <w:pPr>
+        <w:tabs>
+          <w:tab w:val="num" w:pos="5040"/>
+        </w:tabs>
+        <w:ind w:left="5040" w:hanging="360"/>
+      </w:pPr>
+      <w:rPr>
+        <w:rFonts w:ascii="Symbol" w:hAnsi="Symbol" w:hint="default"/>
+        <w:sz w:val="20"/>
+      </w:rPr>
+    </w:lvl>
+    <w:lvl w:ilvl="7" w:tentative="1">
+      <w:start w:val="1"/>
+      <w:numFmt w:val="bullet"/>
+      <w:lvlText w:val=""/>
+      <w:lvlJc w:val="left"/>
+      <w:pPr>
+        <w:tabs>
+          <w:tab w:val="num" w:pos="5760"/>
+        </w:tabs>
+        <w:ind w:left="5760" w:hanging="360"/>
+      </w:pPr>
+      <w:rPr>
+        <w:rFonts w:ascii="Symbol" w:hAnsi="Symbol" w:hint="default"/>
+        <w:sz w:val="20"/>
+      </w:rPr>
+    </w:lvl>
+    <w:lvl w:ilvl="8" w:tentative="1">
+      <w:start w:val="1"/>
+      <w:numFmt w:val="bullet"/>
+      <w:lvlText w:val=""/>
+      <w:lvlJc w:val="left"/>
+      <w:pPr>
+        <w:tabs>
+          <w:tab w:val="num" w:pos="6480"/>
+        </w:tabs>
+        <w:ind w:left="6480" w:hanging="360"/>
+      </w:pPr>
+      <w:rPr>
+        <w:rFonts w:ascii="Symbol" w:hAnsi="Symbol" w:hint="default"/>
+        <w:sz w:val="20"/>
+      </w:rPr>
+    </w:lvl>
+  </w:abstractNum>
+  <w:abstractNum w:abstractNumId="3" w15:restartNumberingAfterBreak="0">
     <w:nsid w:val="5CC83189"/>
     <w:multiLevelType w:val="hybridMultilevel"/>
     <w:tmpl w:val="13EC8F6C"/>
@@ -1827,7 +2874,156 @@
       </w:pPr>
     </w:lvl>
   </w:abstractNum>
-  <w:abstractNum w:abstractNumId="2" w15:restartNumberingAfterBreak="0">
+  <w:abstractNum w:abstractNumId="4" w15:restartNumberingAfterBreak="0">
+    <w:nsid w:val="61362FA1"/>
+    <w:multiLevelType w:val="multilevel"/>
+    <w:tmpl w:val="FD042C30"/>
+    <w:lvl w:ilvl="0">
+      <w:start w:val="1"/>
+      <w:numFmt w:val="bullet"/>
+      <w:lvlText w:val=""/>
+      <w:lvlJc w:val="left"/>
+      <w:pPr>
+        <w:tabs>
+          <w:tab w:val="num" w:pos="720"/>
+        </w:tabs>
+        <w:ind w:left="720" w:hanging="360"/>
+      </w:pPr>
+      <w:rPr>
+        <w:rFonts w:ascii="Symbol" w:hAnsi="Symbol" w:hint="default"/>
+        <w:sz w:val="20"/>
+      </w:rPr>
+    </w:lvl>
+    <w:lvl w:ilvl="1" w:tentative="1">
+      <w:start w:val="1"/>
+      <w:numFmt w:val="bullet"/>
+      <w:lvlText w:val=""/>
+      <w:lvlJc w:val="left"/>
+      <w:pPr>
+        <w:tabs>
+          <w:tab w:val="num" w:pos="1440"/>
+        </w:tabs>
+        <w:ind w:left="1440" w:hanging="360"/>
+      </w:pPr>
+      <w:rPr>
+        <w:rFonts w:ascii="Symbol" w:hAnsi="Symbol" w:hint="default"/>
+        <w:sz w:val="20"/>
+      </w:rPr>
+    </w:lvl>
+    <w:lvl w:ilvl="2" w:tentative="1">
+      <w:start w:val="1"/>
+      <w:numFmt w:val="bullet"/>
+      <w:lvlText w:val=""/>
+      <w:lvlJc w:val="left"/>
+      <w:pPr>
+        <w:tabs>
+          <w:tab w:val="num" w:pos="2160"/>
+        </w:tabs>
+        <w:ind w:left="2160" w:hanging="360"/>
+      </w:pPr>
+      <w:rPr>
+        <w:rFonts w:ascii="Symbol" w:hAnsi="Symbol" w:hint="default"/>
+        <w:sz w:val="20"/>
+      </w:rPr>
+    </w:lvl>
+    <w:lvl w:ilvl="3" w:tentative="1">
+      <w:start w:val="1"/>
+      <w:numFmt w:val="bullet"/>
+      <w:lvlText w:val=""/>
+      <w:lvlJc w:val="left"/>
+      <w:pPr>
+        <w:tabs>
+          <w:tab w:val="num" w:pos="2880"/>
+        </w:tabs>
+        <w:ind w:left="2880" w:hanging="360"/>
+      </w:pPr>
+      <w:rPr>
+        <w:rFonts w:ascii="Symbol" w:hAnsi="Symbol" w:hint="default"/>
+        <w:sz w:val="20"/>
+      </w:rPr>
+    </w:lvl>
+    <w:lvl w:ilvl="4" w:tentative="1">
+      <w:start w:val="1"/>
+      <w:numFmt w:val="bullet"/>
+      <w:lvlText w:val=""/>
+      <w:lvlJc w:val="left"/>
+      <w:pPr>
+        <w:tabs>
+          <w:tab w:val="num" w:pos="3600"/>
+        </w:tabs>
+        <w:ind w:left="3600" w:hanging="360"/>
+      </w:pPr>
+      <w:rPr>
+        <w:rFonts w:ascii="Symbol" w:hAnsi="Symbol" w:hint="default"/>
+        <w:sz w:val="20"/>
+      </w:rPr>
+    </w:lvl>
+    <w:lvl w:ilvl="5" w:tentative="1">
+      <w:start w:val="1"/>
+      <w:numFmt w:val="bullet"/>
+      <w:lvlText w:val=""/>
+      <w:lvlJc w:val="left"/>
+      <w:pPr>
+        <w:tabs>
+          <w:tab w:val="num" w:pos="4320"/>
+        </w:tabs>
+        <w:ind w:left="4320" w:hanging="360"/>
+      </w:pPr>
+      <w:rPr>
+        <w:rFonts w:ascii="Symbol" w:hAnsi="Symbol" w:hint="default"/>
+        <w:sz w:val="20"/>
+      </w:rPr>
+    </w:lvl>
+    <w:lvl w:ilvl="6" w:tentative="1">
+      <w:start w:val="1"/>
+      <w:numFmt w:val="bullet"/>
+      <w:lvlText w:val=""/>
+      <w:lvlJc w:val="left"/>
+      <w:pPr>
+        <w:tabs>
+          <w:tab w:val="num" w:pos="5040"/>
+        </w:tabs>
+        <w:ind w:left="5040" w:hanging="360"/>
+      </w:pPr>
+      <w:rPr>
+        <w:rFonts w:ascii="Symbol" w:hAnsi="Symbol" w:hint="default"/>
+        <w:sz w:val="20"/>
+      </w:rPr>
+    </w:lvl>
+    <w:lvl w:ilvl="7" w:tentative="1">
+      <w:start w:val="1"/>
+      <w:numFmt w:val="bullet"/>
+      <w:lvlText w:val=""/>
+      <w:lvlJc w:val="left"/>
+      <w:pPr>
+        <w:tabs>
+          <w:tab w:val="num" w:pos="5760"/>
+        </w:tabs>
+        <w:ind w:left="5760" w:hanging="360"/>
+      </w:pPr>
+      <w:rPr>
+        <w:rFonts w:ascii="Symbol" w:hAnsi="Symbol" w:hint="default"/>
+        <w:sz w:val="20"/>
+      </w:rPr>
+    </w:lvl>
+    <w:lvl w:ilvl="8" w:tentative="1">
+      <w:start w:val="1"/>
+      <w:numFmt w:val="bullet"/>
+      <w:lvlText w:val=""/>
+      <w:lvlJc w:val="left"/>
+      <w:pPr>
+        <w:tabs>
+          <w:tab w:val="num" w:pos="6480"/>
+        </w:tabs>
+        <w:ind w:left="6480" w:hanging="360"/>
+      </w:pPr>
+      <w:rPr>
+        <w:rFonts w:ascii="Symbol" w:hAnsi="Symbol" w:hint="default"/>
+        <w:sz w:val="20"/>
+      </w:rPr>
+    </w:lvl>
+  </w:abstractNum>
+  <w:abstractNum w:abstractNumId="5" w15:restartNumberingAfterBreak="0">
     <w:nsid w:val="660A4909"/>
     <w:multiLevelType w:val="hybridMultilevel"/>
     <w:tmpl w:val="FD8EDB60"/>
@@ -1916,7 +3112,7 @@
       </w:pPr>
     </w:lvl>
   </w:abstractNum>
-  <w:abstractNum w:abstractNumId="3" w15:restartNumberingAfterBreak="0">
+  <w:abstractNum w:abstractNumId="6" w15:restartNumberingAfterBreak="0">
     <w:nsid w:val="77AD040E"/>
     <w:multiLevelType w:val="hybridMultilevel"/>
     <w:tmpl w:val="95E60552"/>
@@ -2007,15 +3203,24 @@
     </w:lvl>
   </w:abstractNum>
   <w:num w:numId="1" w16cid:durableId="1887834588">
+    <w:abstractNumId w:val="6"/>
+  </w:num>
+  <w:num w:numId="2" w16cid:durableId="1110782704">
+    <w:abstractNumId w:val="5"/>
+  </w:num>
+  <w:num w:numId="3" w16cid:durableId="2029528760">
     <w:abstractNumId w:val="3"/>
   </w:num>
-  <w:num w:numId="2" w16cid:durableId="1110782704">
+  <w:num w:numId="4" w16cid:durableId="1619726082">
+    <w:abstractNumId w:val="1"/>
+  </w:num>
+  <w:num w:numId="5" w16cid:durableId="1423256122">
+    <w:abstractNumId w:val="4"/>
+  </w:num>
+  <w:num w:numId="6" w16cid:durableId="935477395">
     <w:abstractNumId w:val="2"/>
   </w:num>
-  <w:num w:numId="3" w16cid:durableId="2029528760">
-    <w:abstractNumId w:val="1"/>
-  </w:num>
-  <w:num w:numId="4" w16cid:durableId="1619726082">
+  <w:num w:numId="7" w16cid:durableId="1146241577">
     <w:abstractNumId w:val="0"/>
   </w:num>
 </w:numbering>

</xml_diff>